<commit_message>
update voor Dojo 14/01
</commit_message>
<xml_diff>
--- a/opdracht.docx
+++ b/opdracht.docx
@@ -312,55 +312,39 @@
         <w:t xml:space="preserve"> is ga je naar </w:t>
       </w:r>
       <w:r>
+        <w:t>“Extensions”</w:t>
+      </w:r>
+      <w:r>
+        <w:t xml:space="preserve"> (</w:t>
+      </w:r>
+      <w:r>
+        <w:t xml:space="preserve">het </w:t>
+      </w:r>
+      <w:r>
+        <w:t>icoontje</w:t>
+      </w:r>
+      <w:r>
+        <w:t xml:space="preserve"> met de 4 vierkantjes </w:t>
+      </w:r>
+      <w:r>
+        <w:t>in de linker balk)</w:t>
+      </w:r>
+      <w:r>
+        <w:t>.</w:t>
+      </w:r>
+    </w:p>
+    <w:p>
+      <w:r>
+        <w:t xml:space="preserve">En daar zoek je voor </w:t>
+      </w:r>
+      <w:r>
         <w:t>“</w:t>
       </w:r>
-      <w:proofErr w:type="spellStart"/>
-      <w:r>
-        <w:t>Extensions</w:t>
-      </w:r>
-      <w:proofErr w:type="spellEnd"/>
-      <w:r>
-        <w:t>”</w:t>
-      </w:r>
-      <w:r>
-        <w:t xml:space="preserve"> (</w:t>
-      </w:r>
-      <w:r>
-        <w:t xml:space="preserve">het </w:t>
-      </w:r>
-      <w:r>
-        <w:t>icoontje</w:t>
-      </w:r>
-      <w:r>
-        <w:t xml:space="preserve"> met de 4 vierkantjes </w:t>
-      </w:r>
-      <w:r>
-        <w:t>in de linker balk)</w:t>
-      </w:r>
-      <w:r>
-        <w:t>.</w:t>
-      </w:r>
-    </w:p>
-    <w:p>
-      <w:r>
-        <w:t xml:space="preserve">En daar zoek je voor </w:t>
-      </w:r>
-      <w:r>
-        <w:t>“</w:t>
-      </w:r>
       <w:r>
         <w:t>PlatformIO</w:t>
       </w:r>
       <w:r>
-        <w:t xml:space="preserve"> IDE” en klik op </w:t>
-      </w:r>
-      <w:proofErr w:type="spellStart"/>
-      <w:r>
-        <w:t>Install</w:t>
-      </w:r>
-      <w:proofErr w:type="spellEnd"/>
-      <w:r>
-        <w:t>.</w:t>
+        <w:t xml:space="preserve"> IDE” en klik op Install.</w:t>
       </w:r>
       <w:r>
         <w:t xml:space="preserve"> Deze </w:t>
@@ -471,14 +455,7 @@
           <w:rStyle w:val="Hyperlink"/>
           <w:u w:val="none"/>
         </w:rPr>
-        <w:t xml:space="preserve"> downl</w:t>
-      </w:r>
-      <w:r>
-        <w:rPr>
-          <w:rStyle w:val="Hyperlink"/>
-          <w:u w:val="none"/>
-        </w:rPr>
-        <w:t>aden (</w:t>
+        <w:t xml:space="preserve"> downladen (</w:t>
       </w:r>
       <w:hyperlink r:id="rId12" w:history="1">
         <w:r>
@@ -530,11 +507,9 @@
       <w:r>
         <w:t>“</w:t>
       </w:r>
-      <w:proofErr w:type="spellStart"/>
       <w:r>
         <w:t>Extentions</w:t>
       </w:r>
-      <w:proofErr w:type="spellEnd"/>
       <w:r>
         <w:t>”</w:t>
       </w:r>
@@ -617,50 +592,10 @@
         </w:rPr>
       </w:pPr>
       <w:r>
-        <w:t>Als board neem je “</w:t>
-      </w:r>
-      <w:proofErr w:type="spellStart"/>
-      <w:r>
-        <w:t>SparkFun</w:t>
-      </w:r>
-      <w:proofErr w:type="spellEnd"/>
-      <w:r>
-        <w:t xml:space="preserve"> ESP32 </w:t>
-      </w:r>
-      <w:proofErr w:type="spellStart"/>
-      <w:r>
-        <w:t>Thing</w:t>
-      </w:r>
-      <w:proofErr w:type="spellEnd"/>
-      <w:r>
-        <w:t xml:space="preserve"> (</w:t>
-      </w:r>
-      <w:proofErr w:type="spellStart"/>
-      <w:r>
-        <w:t>SparkFun</w:t>
-      </w:r>
-      <w:proofErr w:type="spellEnd"/>
-      <w:r>
-        <w:t xml:space="preserve"> Electronics) en Framework “</w:t>
-      </w:r>
-      <w:proofErr w:type="spellStart"/>
-      <w:r>
-        <w:t>Arduino</w:t>
-      </w:r>
-      <w:proofErr w:type="spellEnd"/>
-      <w:r>
-        <w:t xml:space="preserve">”. </w:t>
-      </w:r>
-      <w:r>
-        <w:t xml:space="preserve">Dit is </w:t>
-      </w:r>
-      <w:proofErr w:type="spellStart"/>
-      <w:r>
-        <w:t>belanrijk</w:t>
-      </w:r>
-      <w:proofErr w:type="spellEnd"/>
-      <w:r>
-        <w:t xml:space="preserve"> dat dit juist is</w:t>
+        <w:t xml:space="preserve">Als board neem je “SparkFun ESP32 Thing (SparkFun Electronics) en Framework “Arduino”. </w:t>
+      </w:r>
+      <w:r>
+        <w:t>Dit is belanrijk dat dit juist is</w:t>
       </w:r>
       <w:r>
         <w:t>, want op basis hiervan</w:t>
@@ -755,15 +690,7 @@
     </w:p>
     <w:p>
       <w:r>
-        <w:t xml:space="preserve">Het vinkje “Use default </w:t>
-      </w:r>
-      <w:proofErr w:type="spellStart"/>
-      <w:r>
-        <w:t>location</w:t>
-      </w:r>
-      <w:proofErr w:type="spellEnd"/>
-      <w:r>
-        <w:t xml:space="preserve">” mag je aan laten staan. Dan wordt dit aangemaakt in de </w:t>
+        <w:t xml:space="preserve">Het vinkje “Use default location” mag je aan laten staan. Dan wordt dit aangemaakt in de </w:t>
       </w:r>
       <w:r>
         <w:t xml:space="preserve">standaard </w:t>
@@ -859,23 +786,7 @@
         <w:t>, maar telkens je hier iets aan veranderd moet je het project opnieuw bouwen.</w:t>
       </w:r>
       <w:r>
-        <w:t xml:space="preserve"> </w:t>
-      </w:r>
-      <w:proofErr w:type="gramStart"/>
-      <w:r>
-        <w:t>Indien</w:t>
-      </w:r>
-      <w:proofErr w:type="gramEnd"/>
-      <w:r>
-        <w:t xml:space="preserve"> we zonder Visual studio werken zouden we dit </w:t>
-      </w:r>
-      <w:proofErr w:type="spellStart"/>
-      <w:r>
-        <w:t>idere</w:t>
-      </w:r>
-      <w:proofErr w:type="spellEnd"/>
-      <w:r>
-        <w:t xml:space="preserve"> keer manueel moeten aanpassen.</w:t>
+        <w:t xml:space="preserve"> Indien we zonder Visual studio werken zouden we dit idere keer manueel moeten aanpassen.</w:t>
       </w:r>
     </w:p>
     <w:p>
@@ -898,18 +809,10 @@
         <w:t xml:space="preserve"> een nieuwe map met </w:t>
       </w:r>
       <w:r>
-        <w:t xml:space="preserve">naam </w:t>
-      </w:r>
-      <w:proofErr w:type="spellStart"/>
-      <w:r>
-        <w:t>o</w:t>
-      </w:r>
-      <w:r>
-        <w:t>perame</w:t>
-      </w:r>
-      <w:proofErr w:type="spellEnd"/>
-      <w:r>
-        <w:t xml:space="preserve"> aan</w:t>
+        <w:t>naam o</w:t>
+      </w:r>
+      <w:r>
+        <w:t>perame aan</w:t>
       </w:r>
       <w:r>
         <w:t>.</w:t>
@@ -957,74 +860,22 @@
         <w:rPr>
           <w:lang w:val="en-GB"/>
         </w:rPr>
-        <w:t xml:space="preserve">ownload de </w:t>
-      </w:r>
-      <w:proofErr w:type="spellStart"/>
+        <w:t>ownload de ino-file “operame.ino”.</w:t>
+      </w:r>
       <w:r>
         <w:rPr>
           <w:lang w:val="en-GB"/>
         </w:rPr>
-        <w:t>ino</w:t>
-      </w:r>
-      <w:proofErr w:type="spellEnd"/>
-      <w:r>
-        <w:rPr>
-          <w:lang w:val="en-GB"/>
-        </w:rPr>
-        <w:t>-file “</w:t>
-      </w:r>
-      <w:proofErr w:type="spellStart"/>
-      <w:r>
-        <w:rPr>
-          <w:lang w:val="en-GB"/>
-        </w:rPr>
-        <w:t>operame.ino</w:t>
-      </w:r>
-      <w:proofErr w:type="spellEnd"/>
-      <w:r>
-        <w:rPr>
-          <w:lang w:val="en-GB"/>
-        </w:rPr>
-        <w:t>”.</w:t>
-      </w:r>
-      <w:r>
-        <w:rPr>
-          <w:lang w:val="en-GB"/>
-        </w:rPr>
         <w:t xml:space="preserve"> </w:t>
       </w:r>
       <w:r>
-        <w:t xml:space="preserve">En zet dit in de </w:t>
-      </w:r>
-      <w:proofErr w:type="spellStart"/>
-      <w:r>
-        <w:t>operame</w:t>
-      </w:r>
-      <w:proofErr w:type="spellEnd"/>
-      <w:r>
-        <w:t xml:space="preserve"> map die je net heb</w:t>
+        <w:t>En zet dit in de operame map die je net heb</w:t>
       </w:r>
       <w:r>
         <w:t>t aangemaakt.</w:t>
       </w:r>
       <w:r>
-        <w:t xml:space="preserve"> Doordat dit een </w:t>
-      </w:r>
-      <w:proofErr w:type="spellStart"/>
-      <w:r>
-        <w:t>ino</w:t>
-      </w:r>
-      <w:proofErr w:type="spellEnd"/>
-      <w:r>
-        <w:t xml:space="preserve">-file is moeten we dit in een map met diezelfde naam zetten, anders wordt dit </w:t>
-      </w:r>
-      <w:proofErr w:type="spellStart"/>
-      <w:r>
-        <w:t>ino</w:t>
-      </w:r>
-      <w:proofErr w:type="spellEnd"/>
-      <w:r>
-        <w:t xml:space="preserve"> bestand niet goed uitgelezen.</w:t>
+        <w:t xml:space="preserve"> Doordat dit een ino-file is moeten we dit in een map met diezelfde naam zetten, anders wordt dit ino bestand niet goed uitgelezen.</w:t>
       </w:r>
     </w:p>
     <w:p>
@@ -1041,23 +892,7 @@
         <w:t xml:space="preserve">in de browser, in diezelfde repository naar het bestand </w:t>
       </w:r>
       <w:r>
-        <w:t>“</w:t>
-      </w:r>
-      <w:proofErr w:type="spellStart"/>
-      <w:r>
-        <w:t>operame_string.h</w:t>
-      </w:r>
-      <w:proofErr w:type="spellEnd"/>
-      <w:r>
-        <w:t>” en “</w:t>
-      </w:r>
-      <w:proofErr w:type="spellStart"/>
-      <w:r>
-        <w:t>logo.h</w:t>
-      </w:r>
-      <w:proofErr w:type="spellEnd"/>
-      <w:r>
-        <w:t xml:space="preserve">” </w:t>
+        <w:t xml:space="preserve">“operame_string.h” en “logo.h” </w:t>
       </w:r>
       <w:r>
         <w:rPr>
@@ -1066,7 +901,6 @@
         </w:rPr>
         <w:t xml:space="preserve">en sla dit op in de </w:t>
       </w:r>
-      <w:proofErr w:type="spellStart"/>
       <w:r>
         <w:rPr>
           <w:rStyle w:val="Hyperlink"/>
@@ -1074,17 +908,7 @@
           <w:iCs/>
           <w:u w:val="none"/>
         </w:rPr>
-        <w:t>include</w:t>
-      </w:r>
-      <w:proofErr w:type="spellEnd"/>
-      <w:r>
-        <w:rPr>
-          <w:rStyle w:val="Hyperlink"/>
-          <w:i/>
-          <w:iCs/>
-          <w:u w:val="none"/>
-        </w:rPr>
-        <w:t xml:space="preserve"> </w:t>
+        <w:t xml:space="preserve">include </w:t>
       </w:r>
       <w:r>
         <w:rPr>
@@ -1113,71 +937,7 @@
           <w:rStyle w:val="Hyperlink"/>
           <w:u w:val="none"/>
         </w:rPr>
-        <w:t xml:space="preserve">Nu zou je dit moeten hebben. Let daarbij op de </w:t>
-      </w:r>
-      <w:proofErr w:type="spellStart"/>
-      <w:r>
-        <w:rPr>
-          <w:rStyle w:val="Hyperlink"/>
-          <w:u w:val="none"/>
-        </w:rPr>
-        <w:t>ino</w:t>
-      </w:r>
-      <w:proofErr w:type="spellEnd"/>
-      <w:r>
-        <w:rPr>
-          <w:rStyle w:val="Hyperlink"/>
-          <w:u w:val="none"/>
-        </w:rPr>
-        <w:t xml:space="preserve"> extensie van </w:t>
-      </w:r>
-      <w:proofErr w:type="spellStart"/>
-      <w:r>
-        <w:rPr>
-          <w:rStyle w:val="Hyperlink"/>
-          <w:u w:val="none"/>
-        </w:rPr>
-        <w:t>operame.ino</w:t>
-      </w:r>
-      <w:proofErr w:type="spellEnd"/>
-      <w:r>
-        <w:rPr>
-          <w:rStyle w:val="Hyperlink"/>
-          <w:u w:val="none"/>
-        </w:rPr>
-        <w:t xml:space="preserve"> en de h extensie van </w:t>
-      </w:r>
-      <w:proofErr w:type="spellStart"/>
-      <w:r>
-        <w:rPr>
-          <w:rStyle w:val="Hyperlink"/>
-          <w:u w:val="none"/>
-        </w:rPr>
-        <w:t>logo.h</w:t>
-      </w:r>
-      <w:proofErr w:type="spellEnd"/>
-      <w:r>
-        <w:rPr>
-          <w:rStyle w:val="Hyperlink"/>
-          <w:u w:val="none"/>
-        </w:rPr>
-        <w:t xml:space="preserve"> en </w:t>
-      </w:r>
-      <w:proofErr w:type="spellStart"/>
-      <w:r>
-        <w:rPr>
-          <w:rStyle w:val="Hyperlink"/>
-          <w:u w:val="none"/>
-        </w:rPr>
-        <w:t>operame_strings.h</w:t>
-      </w:r>
-      <w:proofErr w:type="spellEnd"/>
-      <w:r>
-        <w:rPr>
-          <w:rStyle w:val="Hyperlink"/>
-          <w:u w:val="none"/>
-        </w:rPr>
-        <w:t xml:space="preserve">. Als de </w:t>
+        <w:t xml:space="preserve">Nu zou je dit moeten hebben. Let daarbij op de ino extensie van operame.ino en de h extensie van logo.h en operame_strings.h. Als de </w:t>
       </w:r>
       <w:r>
         <w:rPr>
@@ -1310,23 +1070,7 @@
           <w:rStyle w:val="Hyperlink"/>
           <w:u w:val="none"/>
         </w:rPr>
-        <w:t xml:space="preserve">Je kan ook eens kijken naar wat er in dit </w:t>
-      </w:r>
-      <w:proofErr w:type="spellStart"/>
-      <w:r>
-        <w:rPr>
-          <w:rStyle w:val="Hyperlink"/>
-          <w:u w:val="none"/>
-        </w:rPr>
-        <w:t>ino</w:t>
-      </w:r>
-      <w:proofErr w:type="spellEnd"/>
-      <w:r>
-        <w:rPr>
-          <w:rStyle w:val="Hyperlink"/>
-          <w:u w:val="none"/>
-        </w:rPr>
-        <w:t xml:space="preserve"> bestand staat, maar in principe moet je hier niks aan aanpassen.</w:t>
+        <w:t>Je kan ook eens kijken naar wat er in dit ino bestand staat, maar in principe moet je hier niks aan aanpassen.</w:t>
       </w:r>
     </w:p>
     <w:p>
@@ -1573,23 +1317,7 @@
           <w:rStyle w:val="Hyperlink"/>
           <w:u w:val="none"/>
         </w:rPr>
-        <w:t>. Alleen moet je nog 2 parameters configureren omdat de code in de “</w:t>
-      </w:r>
-      <w:proofErr w:type="spellStart"/>
-      <w:r>
-        <w:rPr>
-          <w:rStyle w:val="Hyperlink"/>
-          <w:u w:val="none"/>
-        </w:rPr>
-        <w:t>src</w:t>
-      </w:r>
-      <w:proofErr w:type="spellEnd"/>
-      <w:r>
-        <w:rPr>
-          <w:rStyle w:val="Hyperlink"/>
-          <w:u w:val="none"/>
-        </w:rPr>
-        <w:t>” map anders wordt uitgevoerd.</w:t>
+        <w:t>. Alleen moet je nog 2 parameters configureren omdat de code in de “src” map anders wordt uitgevoerd.</w:t>
       </w:r>
       <w:r>
         <w:rPr>
@@ -1610,23 +1338,7 @@
           <w:rStyle w:val="Hyperlink"/>
           <w:u w:val="none"/>
         </w:rPr>
-        <w:t>de “</w:t>
-      </w:r>
-      <w:proofErr w:type="spellStart"/>
-      <w:r>
-        <w:rPr>
-          <w:rStyle w:val="Hyperlink"/>
-          <w:u w:val="none"/>
-        </w:rPr>
-        <w:t>src</w:t>
-      </w:r>
-      <w:proofErr w:type="spellEnd"/>
-      <w:r>
-        <w:rPr>
-          <w:rStyle w:val="Hyperlink"/>
-          <w:u w:val="none"/>
-        </w:rPr>
-        <w:t>” map uit en niet</w:t>
+        <w:t>de “src” map uit en niet</w:t>
       </w:r>
       <w:r>
         <w:rPr>
@@ -1640,23 +1352,7 @@
           <w:rStyle w:val="Hyperlink"/>
           <w:u w:val="none"/>
         </w:rPr>
-        <w:t xml:space="preserve"> “</w:t>
-      </w:r>
-      <w:proofErr w:type="spellStart"/>
-      <w:r>
-        <w:rPr>
-          <w:rStyle w:val="Hyperlink"/>
-          <w:u w:val="none"/>
-        </w:rPr>
-        <w:t>operame</w:t>
-      </w:r>
-      <w:proofErr w:type="spellEnd"/>
-      <w:r>
-        <w:rPr>
-          <w:rStyle w:val="Hyperlink"/>
-          <w:u w:val="none"/>
-        </w:rPr>
-        <w:t>”</w:t>
+        <w:t xml:space="preserve"> “operame”</w:t>
       </w:r>
       <w:r>
         <w:rPr>
@@ -1694,7 +1390,6 @@
         </w:rPr>
         <w:t>“</w:t>
       </w:r>
-      <w:proofErr w:type="spellStart"/>
       <w:r>
         <w:rPr>
           <w:rStyle w:val="Hyperlink"/>
@@ -1702,7 +1397,6 @@
         </w:rPr>
         <w:t>configure</w:t>
       </w:r>
-      <w:proofErr w:type="spellEnd"/>
       <w:r>
         <w:rPr>
           <w:rStyle w:val="Hyperlink"/>
@@ -1780,69 +1474,21 @@
           <w:rStyle w:val="Hyperlink"/>
           <w:u w:val="none"/>
         </w:rPr>
-        <w:t xml:space="preserve">Op het tabblad PIO </w:t>
-      </w:r>
-      <w:proofErr w:type="spellStart"/>
-      <w:r>
-        <w:rPr>
-          <w:rStyle w:val="Hyperlink"/>
-          <w:u w:val="none"/>
-        </w:rPr>
-        <w:t>Configuration</w:t>
-      </w:r>
-      <w:proofErr w:type="spellEnd"/>
-      <w:r>
-        <w:rPr>
-          <w:rStyle w:val="Hyperlink"/>
-          <w:u w:val="none"/>
-        </w:rPr>
-        <w:t>, voeg daar een nieuwe optie toe:</w:t>
-      </w:r>
-      <w:r>
-        <w:rPr>
-          <w:rStyle w:val="Hyperlink"/>
-          <w:u w:val="none"/>
-        </w:rPr>
-        <w:t xml:space="preserve"> </w:t>
-      </w:r>
-      <w:proofErr w:type="spellStart"/>
-      <w:r>
-        <w:rPr>
-          <w:rStyle w:val="Hyperlink"/>
-          <w:u w:val="none"/>
-        </w:rPr>
-        <w:t>src_dir</w:t>
-      </w:r>
-      <w:proofErr w:type="spellEnd"/>
-      <w:r>
-        <w:rPr>
-          <w:rStyle w:val="Hyperlink"/>
-          <w:u w:val="none"/>
-        </w:rPr>
-        <w:t xml:space="preserve"> met als waarde </w:t>
-      </w:r>
-      <w:r>
-        <w:rPr>
-          <w:rStyle w:val="Hyperlink"/>
-          <w:u w:val="none"/>
-        </w:rPr>
-        <w:t xml:space="preserve">het pad naar de </w:t>
-      </w:r>
-      <w:proofErr w:type="spellStart"/>
-      <w:r>
-        <w:rPr>
-          <w:rStyle w:val="Hyperlink"/>
-          <w:u w:val="none"/>
-        </w:rPr>
-        <w:t>operame</w:t>
-      </w:r>
-      <w:proofErr w:type="spellEnd"/>
-      <w:r>
-        <w:rPr>
-          <w:rStyle w:val="Hyperlink"/>
-          <w:u w:val="none"/>
-        </w:rPr>
-        <w:t xml:space="preserve"> map. Bij mij is dit</w:t>
+        <w:t>Op het tabblad PIO Configuration, voeg daar een nieuwe optie toe:</w:t>
+      </w:r>
+      <w:r>
+        <w:rPr>
+          <w:rStyle w:val="Hyperlink"/>
+          <w:u w:val="none"/>
+        </w:rPr>
+        <w:t xml:space="preserve"> src_dir met als waarde </w:t>
+      </w:r>
+      <w:r>
+        <w:rPr>
+          <w:rStyle w:val="Hyperlink"/>
+          <w:u w:val="none"/>
+        </w:rPr>
+        <w:t>het pad naar de operame map. Bij mij is dit</w:t>
       </w:r>
       <w:r>
         <w:rPr>
@@ -1975,23 +1621,7 @@
           <w:rStyle w:val="Hyperlink"/>
           <w:u w:val="none"/>
         </w:rPr>
-        <w:t xml:space="preserve"> optie </w:t>
-      </w:r>
-      <w:proofErr w:type="spellStart"/>
-      <w:r>
-        <w:rPr>
-          <w:rStyle w:val="Hyperlink"/>
-          <w:u w:val="none"/>
-        </w:rPr>
-        <w:t>lib_deps</w:t>
-      </w:r>
-      <w:proofErr w:type="spellEnd"/>
-      <w:r>
-        <w:rPr>
-          <w:rStyle w:val="Hyperlink"/>
-          <w:u w:val="none"/>
-        </w:rPr>
-        <w:t xml:space="preserve"> toe.</w:t>
+        <w:t xml:space="preserve"> optie lib_deps toe.</w:t>
       </w:r>
     </w:p>
     <w:p>
@@ -2057,39 +1687,7 @@
           <w:rStyle w:val="Hyperlink"/>
           <w:u w:val="none"/>
         </w:rPr>
-        <w:t xml:space="preserve">Klik nu op </w:t>
-      </w:r>
-      <w:proofErr w:type="spellStart"/>
-      <w:r>
-        <w:rPr>
-          <w:rStyle w:val="Hyperlink"/>
-          <w:u w:val="none"/>
-        </w:rPr>
-        <w:t>Add</w:t>
-      </w:r>
-      <w:proofErr w:type="spellEnd"/>
-      <w:r>
-        <w:rPr>
-          <w:rStyle w:val="Hyperlink"/>
-          <w:u w:val="none"/>
-        </w:rPr>
-        <w:t xml:space="preserve"> </w:t>
-      </w:r>
-      <w:proofErr w:type="spellStart"/>
-      <w:r>
-        <w:rPr>
-          <w:rStyle w:val="Hyperlink"/>
-          <w:u w:val="none"/>
-        </w:rPr>
-        <w:t>library</w:t>
-      </w:r>
-      <w:proofErr w:type="spellEnd"/>
-      <w:r>
-        <w:rPr>
-          <w:rStyle w:val="Hyperlink"/>
-          <w:u w:val="none"/>
-        </w:rPr>
-        <w:t xml:space="preserve"> en voeg deze toe:</w:t>
+        <w:t>Klik nu op Add library en voeg deze toe:</w:t>
       </w:r>
     </w:p>
     <w:p>
@@ -2480,39 +2078,7 @@
           <w:rStyle w:val="Hyperlink"/>
           <w:u w:val="none"/>
         </w:rPr>
-        <w:t xml:space="preserve">Ga nu terug naar de configuratie van het project. En voeg op het tabblad </w:t>
-      </w:r>
-      <w:proofErr w:type="spellStart"/>
-      <w:r>
-        <w:rPr>
-          <w:rStyle w:val="Hyperlink"/>
-          <w:u w:val="none"/>
-        </w:rPr>
-        <w:t>Env</w:t>
-      </w:r>
-      <w:proofErr w:type="spellEnd"/>
-      <w:r>
-        <w:rPr>
-          <w:rStyle w:val="Hyperlink"/>
-          <w:u w:val="none"/>
-        </w:rPr>
-        <w:t xml:space="preserve"> nog de parameter </w:t>
-      </w:r>
-      <w:proofErr w:type="spellStart"/>
-      <w:r>
-        <w:rPr>
-          <w:rStyle w:val="Hyperlink"/>
-          <w:u w:val="none"/>
-        </w:rPr>
-        <w:t>upload_port</w:t>
-      </w:r>
-      <w:proofErr w:type="spellEnd"/>
-      <w:r>
-        <w:rPr>
-          <w:rStyle w:val="Hyperlink"/>
-          <w:u w:val="none"/>
-        </w:rPr>
-        <w:t xml:space="preserve"> toe. Deze moet hetzelfde zijn als wat er bij Devices staat.</w:t>
+        <w:t>Ga nu terug naar de configuratie van het project. En voeg op het tabblad Env nog de parameter upload_port toe. Deze moet hetzelfde zijn als wat er bij Devices staat.</w:t>
       </w:r>
     </w:p>
     <w:p>
@@ -2607,21 +2173,12 @@
         </w:rPr>
         <w:t xml:space="preserve">in </w:t>
       </w:r>
-      <w:proofErr w:type="spellStart"/>
-      <w:r>
-        <w:rPr>
-          <w:rStyle w:val="Hyperlink"/>
-          <w:u w:val="none"/>
-        </w:rPr>
-        <w:t>Integrated</w:t>
-      </w:r>
-      <w:proofErr w:type="spellEnd"/>
-      <w:r>
-        <w:rPr>
-          <w:rStyle w:val="Hyperlink"/>
-          <w:u w:val="none"/>
-        </w:rPr>
-        <w:t xml:space="preserve"> terminal) </w:t>
+      <w:r>
+        <w:rPr>
+          <w:rStyle w:val="Hyperlink"/>
+          <w:u w:val="none"/>
+        </w:rPr>
+        <w:t xml:space="preserve">Integrated terminal) </w:t>
       </w:r>
       <w:r>
         <w:rPr>
@@ -2637,21 +2194,12 @@
         </w:rPr>
         <w:t>het commando “</w:t>
       </w:r>
-      <w:proofErr w:type="spellStart"/>
-      <w:r>
-        <w:rPr>
-          <w:rStyle w:val="Hyperlink"/>
-          <w:u w:val="none"/>
-        </w:rPr>
-        <w:t>pio</w:t>
-      </w:r>
-      <w:proofErr w:type="spellEnd"/>
-      <w:r>
-        <w:rPr>
-          <w:rStyle w:val="Hyperlink"/>
-          <w:u w:val="none"/>
-        </w:rPr>
-        <w:t xml:space="preserve"> run</w:t>
+      <w:r>
+        <w:rPr>
+          <w:rStyle w:val="Hyperlink"/>
+          <w:u w:val="none"/>
+        </w:rPr>
+        <w:t>pio run</w:t>
       </w:r>
       <w:r>
         <w:rPr>
@@ -2933,23 +2481,7 @@
           <w:rStyle w:val="Hyperlink"/>
           <w:u w:val="none"/>
         </w:rPr>
-        <w:t xml:space="preserve"> Voor deze sensor is dit het </w:t>
-      </w:r>
-      <w:proofErr w:type="spellStart"/>
-      <w:r>
-        <w:rPr>
-          <w:rStyle w:val="Hyperlink"/>
-          <w:u w:val="none"/>
-        </w:rPr>
-        <w:t>WiFi</w:t>
-      </w:r>
-      <w:proofErr w:type="spellEnd"/>
-      <w:r>
-        <w:rPr>
-          <w:rStyle w:val="Hyperlink"/>
-          <w:u w:val="none"/>
-        </w:rPr>
-        <w:t xml:space="preserve"> netwerk “operame-3ce41d”.</w:t>
+        <w:t xml:space="preserve"> Voor deze sensor is dit het WiFi netwerk “operame-3ce41d”.</w:t>
       </w:r>
     </w:p>
     <w:p>
@@ -3077,23 +2609,7 @@
           <w:rStyle w:val="Hyperlink"/>
           <w:u w:val="none"/>
         </w:rPr>
-        <w:t>Zorg er zeker voor dat het vinkje “</w:t>
-      </w:r>
-      <w:proofErr w:type="spellStart"/>
-      <w:r>
-        <w:rPr>
-          <w:rStyle w:val="Hyperlink"/>
-          <w:u w:val="none"/>
-        </w:rPr>
-        <w:t>WiFi</w:t>
-      </w:r>
-      <w:proofErr w:type="spellEnd"/>
-      <w:r>
-        <w:rPr>
-          <w:rStyle w:val="Hyperlink"/>
-          <w:u w:val="none"/>
-        </w:rPr>
-        <w:t xml:space="preserve"> verbinding gebruiken” en “Activeer MQTT publicatie is aangevinkt”, anders zal dit niet werken.</w:t>
+        <w:t>Zorg er zeker voor dat het vinkje “WiFi verbinding gebruiken” en “Activeer MQTT publicatie is aangevinkt”, anders zal dit niet werken.</w:t>
       </w:r>
       <w:r>
         <w:rPr>
@@ -3353,54 +2869,22 @@
           <w:u w:val="none"/>
         </w:rPr>
         <w:lastRenderedPageBreak/>
-        <w:t xml:space="preserve">In het veld Broker heb ik het IP-adres van een </w:t>
-      </w:r>
-      <w:proofErr w:type="spellStart"/>
-      <w:r>
-        <w:rPr>
-          <w:rStyle w:val="Hyperlink"/>
-          <w:u w:val="none"/>
-        </w:rPr>
-        <w:t>mosquitto</w:t>
-      </w:r>
-      <w:proofErr w:type="spellEnd"/>
-      <w:r>
-        <w:rPr>
-          <w:rStyle w:val="Hyperlink"/>
-          <w:u w:val="none"/>
-        </w:rPr>
-        <w:t xml:space="preserve"> MQTT-broker ingevoerd. Deze heb ik geïnstalleerd op een raspberry pi.</w:t>
-      </w:r>
-    </w:p>
-    <w:p>
-      <w:pPr>
-        <w:rPr>
-          <w:rStyle w:val="Hyperlink"/>
-          <w:u w:val="none"/>
-        </w:rPr>
-      </w:pPr>
-      <w:r>
-        <w:rPr>
-          <w:rStyle w:val="Hyperlink"/>
-          <w:u w:val="none"/>
-        </w:rPr>
-        <w:t xml:space="preserve">Klik vervolgens op opslaan en op restart. Eenmaal dit herstart is zal dit waarden versturen naar de </w:t>
-      </w:r>
-      <w:proofErr w:type="spellStart"/>
-      <w:r>
-        <w:rPr>
-          <w:rStyle w:val="Hyperlink"/>
-          <w:u w:val="none"/>
-        </w:rPr>
-        <w:t>mosquitto</w:t>
-      </w:r>
-      <w:proofErr w:type="spellEnd"/>
-      <w:r>
-        <w:rPr>
-          <w:rStyle w:val="Hyperlink"/>
-          <w:u w:val="none"/>
-        </w:rPr>
-        <w:t xml:space="preserve"> broker.</w:t>
+        <w:t>In het veld Broker heb ik het IP-adres van een mosquitto MQTT-broker ingevoerd. Deze heb ik geïnstalleerd op een raspberry pi.</w:t>
+      </w:r>
+    </w:p>
+    <w:p>
+      <w:pPr>
+        <w:rPr>
+          <w:rStyle w:val="Hyperlink"/>
+          <w:u w:val="none"/>
+        </w:rPr>
+      </w:pPr>
+      <w:r>
+        <w:rPr>
+          <w:rStyle w:val="Hyperlink"/>
+          <w:u w:val="none"/>
+        </w:rPr>
+        <w:t>Klik vervolgens op opslaan en op restart. Eenmaal dit herstart is zal dit waarden versturen naar de mosquitto broker.</w:t>
       </w:r>
     </w:p>
     <w:p>
@@ -3432,43 +2916,33 @@
     </w:p>
     <w:p>
       <w:r>
-        <w:t>Hiervoor heb ik Zabbix op de raspberry pi geïnstalleerd. Dit is een monitoringsysteem waarmee je ook dashboards kan maken. Ga naar het IP-adres weer dit draait en voeg /</w:t>
-      </w:r>
-      <w:proofErr w:type="spellStart"/>
-      <w:r>
-        <w:t>zabbix</w:t>
-      </w:r>
-      <w:proofErr w:type="spellEnd"/>
-      <w:r>
-        <w:t xml:space="preserve"> eraan toe. In mijn geval is dit </w:t>
-      </w:r>
-      <w:r>
-        <w:t>http:/</w:t>
-      </w:r>
-      <w:r>
-        <w:t>192.168.0.226/</w:t>
-      </w:r>
-      <w:proofErr w:type="spellStart"/>
-      <w:r>
-        <w:t>zabbix</w:t>
-      </w:r>
-      <w:proofErr w:type="spellEnd"/>
-      <w:r>
-        <w:t xml:space="preserve">. Maar je moet mij maar vragen voor het correcte </w:t>
-      </w:r>
-      <w:r>
-        <w:t>IP-dress</w:t>
-      </w:r>
-      <w:r>
-        <w:t xml:space="preserve">, op elk </w:t>
-      </w:r>
-      <w:proofErr w:type="spellStart"/>
-      <w:r>
-        <w:t>WiFi</w:t>
-      </w:r>
-      <w:proofErr w:type="spellEnd"/>
-      <w:r>
-        <w:t>-netwerk is dit anders.</w:t>
+        <w:t xml:space="preserve">Hiervoor heb ik Zabbix op de raspberry pi geïnstalleerd. Dit is een monitoringsysteem waarmee je ook dashboards kan maken. Ga naar het IP-adres </w:t>
+      </w:r>
+      <w:r>
+        <w:t xml:space="preserve">10.3.6.156 </w:t>
+      </w:r>
+      <w:r>
+        <w:t>en voeg /zabbix eraan toe</w:t>
+      </w:r>
+      <w:r>
+        <w:t xml:space="preserve"> (</w:t>
+      </w:r>
+      <w:hyperlink r:id="rId32" w:history="1">
+        <w:r>
+          <w:rPr>
+            <w:rStyle w:val="Hyperlink"/>
+          </w:rPr>
+          <w:t>http://10.3.6.156/zabbix</w:t>
+        </w:r>
+      </w:hyperlink>
+      <w:r>
+        <w:t>)</w:t>
+      </w:r>
+      <w:r>
+        <w:t>.</w:t>
+      </w:r>
+      <w:r>
+        <w:t xml:space="preserve"> Dan kom je uit op dit portaal.</w:t>
       </w:r>
     </w:p>
     <w:p>
@@ -3495,7 +2969,7 @@
                     <pic:cNvPicPr/>
                   </pic:nvPicPr>
                   <pic:blipFill>
-                    <a:blip r:embed="rId32"/>
+                    <a:blip r:embed="rId33"/>
                     <a:stretch>
                       <a:fillRect/>
                     </a:stretch>
@@ -3521,15 +2995,7 @@
         <w:t>Log in met gebruikersnaam “</w:t>
       </w:r>
       <w:r>
-        <w:t>Admin” en wachtwoord “</w:t>
-      </w:r>
-      <w:proofErr w:type="spellStart"/>
-      <w:r>
-        <w:t>zabbix</w:t>
-      </w:r>
-      <w:proofErr w:type="spellEnd"/>
-      <w:r>
-        <w:t>”. Opgelet dit is hoofdlettergevoelig!</w:t>
+        <w:t>Admin” en wachtwoord “zabbix”. Opgelet dit is hoofdlettergevoelig!</w:t>
       </w:r>
       <w:r>
         <w:t xml:space="preserve"> In Zabbix kan je ook wat rondsnuffelen uit nieuwsgierigheid. Zo kan je bijvoorbeeld bij Templates zien wat er allemaal mogelijk is.</w:t>
@@ -3537,15 +3003,7 @@
     </w:p>
     <w:p>
       <w:r>
-        <w:t xml:space="preserve">Bij </w:t>
-      </w:r>
-      <w:proofErr w:type="spellStart"/>
-      <w:r>
-        <w:t>latest</w:t>
-      </w:r>
-      <w:proofErr w:type="spellEnd"/>
-      <w:r>
-        <w:t xml:space="preserve"> Data kan je de waarden voor deze sensor zien.</w:t>
+        <w:t>Bij latest Data kan je de waarden voor deze sensor zien.</w:t>
       </w:r>
     </w:p>
     <w:p>
@@ -3570,7 +3028,7 @@
                     <pic:cNvPicPr/>
                   </pic:nvPicPr>
                   <pic:blipFill>
-                    <a:blip r:embed="rId33"/>
+                    <a:blip r:embed="rId34"/>
                     <a:stretch>
                       <a:fillRect/>
                     </a:stretch>
@@ -3596,15 +3054,7 @@
         <w:t>N</w:t>
       </w:r>
       <w:r>
-        <w:t xml:space="preserve">aar het dashboard </w:t>
-      </w:r>
-      <w:proofErr w:type="spellStart"/>
-      <w:r>
-        <w:t>CoderDojo</w:t>
-      </w:r>
-      <w:proofErr w:type="spellEnd"/>
-      <w:r>
-        <w:t xml:space="preserve"> gaan. Dit is het dashboard voor deze sensor.</w:t>
+        <w:t>aar het dashboard CoderDojo gaan. Dit is het dashboard voor deze sensor.</w:t>
       </w:r>
     </w:p>
     <w:p>
@@ -3628,7 +3078,7 @@
                     <pic:cNvPicPr/>
                   </pic:nvPicPr>
                   <pic:blipFill>
-                    <a:blip r:embed="rId34"/>
+                    <a:blip r:embed="rId35"/>
                     <a:stretch>
                       <a:fillRect/>
                     </a:stretch>
@@ -3669,8 +3119,8 @@
       </w:r>
     </w:p>
     <w:sectPr>
-      <w:headerReference w:type="default" r:id="rId35"/>
-      <w:footerReference w:type="default" r:id="rId36"/>
+      <w:headerReference w:type="default" r:id="rId36"/>
+      <w:footerReference w:type="default" r:id="rId37"/>
       <w:pgSz w:w="11906" w:h="16838"/>
       <w:pgMar w:top="1417" w:right="1417" w:bottom="1417" w:left="1417" w:header="680" w:footer="567" w:gutter="0"/>
       <w:pgNumType w:start="1"/>

</xml_diff>